<commit_message>
calculate loglikelihood for par density; update report ToC formatting
</commit_message>
<xml_diff>
--- a/Notes on reference datasets and simulation assumptions.docx
+++ b/Notes on reference datasets and simulation assumptions.docx
@@ -3035,7 +3035,18 @@
     </w:p>
     <w:p>
       <w:r>
-        <w:t>The reference data for age-incidence and age-prevalence for these sites come from the Cameron et al. dataset.</w:t>
+        <w:t xml:space="preserve">The reference data for age-incidence and age-prevalence for these sites come from the </w:t>
+      </w:r>
+      <w:hyperlink r:id="rId43" w:anchor="Sec21" w:history="1">
+        <w:r>
+          <w:rPr>
+            <w:rStyle w:val="Hyperlink"/>
+          </w:rPr>
+          <w:t>Cameron et al. 2015</w:t>
+        </w:r>
+      </w:hyperlink>
+      <w:r>
+        <w:t xml:space="preserve"> dataset.</w:t>
       </w:r>
     </w:p>
     <w:p>
@@ -3048,13 +3059,7 @@
     </w:p>
     <w:p>
       <w:r>
-        <w:t>Simulations with demographic vital dynamics are run for a total of 30 years: the first 2</w:t>
-      </w:r>
-      <w:r>
-        <w:t>0</w:t>
-      </w:r>
-      <w:r>
-        <w:t xml:space="preserve"> years are used as a </w:t>
+        <w:t xml:space="preserve">Simulations with demographic vital dynamics are run for a total of 30 years: the first 20 years are used as a </w:t>
       </w:r>
       <w:proofErr w:type="spellStart"/>
       <w:r>
@@ -3062,19 +3067,7 @@
       </w:r>
       <w:proofErr w:type="spellEnd"/>
       <w:r>
-        <w:t xml:space="preserve"> (to allow for acquisition of immunity), with only severe case management</w:t>
-      </w:r>
-      <w:r>
-        <w:t>, the next 7 years have moderate levels of case management,</w:t>
-      </w:r>
-      <w:r>
-        <w:t xml:space="preserve"> and the final three years are meant to mimic the study with high treatment</w:t>
-      </w:r>
-      <w:r>
-        <w:t xml:space="preserve"> rates</w:t>
-      </w:r>
-      <w:r>
-        <w:t xml:space="preserve">. Reports from the final years are generated and used to compare with reference datasets. </w:t>
+        <w:t xml:space="preserve"> (to allow for acquisition of immunity), with only severe case management, the next 7 years have moderate levels of case management, and the final three years are meant to mimic the study with high treatment rates. Reports from the final years are generated and used to compare with reference datasets. </w:t>
       </w:r>
     </w:p>
     <w:p/>
@@ -3155,30 +3148,6 @@
         </w:rPr>
         <w:t xml:space="preserve">relevant papers include: </w:t>
       </w:r>
-      <w:hyperlink r:id="rId43" w:history="1">
-        <w:proofErr w:type="spellStart"/>
-        <w:r>
-          <w:rPr>
-            <w:rStyle w:val="Hyperlink"/>
-            <w:rFonts w:ascii="Calibri" w:hAnsi="Calibri" w:cs="Calibri"/>
-          </w:rPr>
-          <w:t>Bretscher</w:t>
-        </w:r>
-        <w:proofErr w:type="spellEnd"/>
-        <w:r>
-          <w:rPr>
-            <w:rStyle w:val="Hyperlink"/>
-            <w:rFonts w:ascii="Calibri" w:hAnsi="Calibri" w:cs="Calibri"/>
-          </w:rPr>
-          <w:t xml:space="preserve"> et al. 2011</w:t>
-        </w:r>
-      </w:hyperlink>
-      <w:r>
-        <w:rPr>
-          <w:rFonts w:ascii="Calibri" w:hAnsi="Calibri" w:cs="Calibri"/>
-        </w:rPr>
-        <w:t xml:space="preserve">, </w:t>
-      </w:r>
       <w:hyperlink r:id="rId44" w:history="1">
         <w:proofErr w:type="spellStart"/>
         <w:r>
@@ -3194,7 +3163,7 @@
             <w:rStyle w:val="Hyperlink"/>
             <w:rFonts w:ascii="Calibri" w:hAnsi="Calibri" w:cs="Calibri"/>
           </w:rPr>
-          <w:t xml:space="preserve"> et al. 2015</w:t>
+          <w:t xml:space="preserve"> et al. 2011</w:t>
         </w:r>
       </w:hyperlink>
       <w:r>
@@ -3210,6 +3179,30 @@
             <w:rStyle w:val="Hyperlink"/>
             <w:rFonts w:ascii="Calibri" w:hAnsi="Calibri" w:cs="Calibri"/>
           </w:rPr>
+          <w:t>Bretscher</w:t>
+        </w:r>
+        <w:proofErr w:type="spellEnd"/>
+        <w:r>
+          <w:rPr>
+            <w:rStyle w:val="Hyperlink"/>
+            <w:rFonts w:ascii="Calibri" w:hAnsi="Calibri" w:cs="Calibri"/>
+          </w:rPr>
+          <w:t xml:space="preserve"> et al. 2015</w:t>
+        </w:r>
+      </w:hyperlink>
+      <w:r>
+        <w:rPr>
+          <w:rFonts w:ascii="Calibri" w:hAnsi="Calibri" w:cs="Calibri"/>
+        </w:rPr>
+        <w:t xml:space="preserve">, </w:t>
+      </w:r>
+      <w:hyperlink r:id="rId46" w:history="1">
+        <w:proofErr w:type="spellStart"/>
+        <w:r>
+          <w:rPr>
+            <w:rStyle w:val="Hyperlink"/>
+            <w:rFonts w:ascii="Calibri" w:hAnsi="Calibri" w:cs="Calibri"/>
+          </w:rPr>
           <w:t>Felger</w:t>
         </w:r>
         <w:proofErr w:type="spellEnd"/>
@@ -3227,7 +3220,7 @@
         </w:rPr>
         <w:t xml:space="preserve">, </w:t>
       </w:r>
-      <w:hyperlink r:id="rId46" w:history="1">
+      <w:hyperlink r:id="rId47" w:history="1">
         <w:r>
           <w:rPr>
             <w:rStyle w:val="Hyperlink"/>
@@ -3259,7 +3252,7 @@
           <w:rFonts w:ascii="Calibri" w:hAnsi="Calibri" w:cs="Calibri"/>
         </w:rPr>
       </w:pPr>
-      <w:hyperlink r:id="rId47" w:history="1">
+      <w:hyperlink r:id="rId48" w:history="1">
         <w:r>
           <w:rPr>
             <w:rStyle w:val="Hyperlink"/>
@@ -3567,19 +3560,7 @@
     </w:p>
     <w:p>
       <w:r>
-        <w:t>Simulations with demographic vital dynamics are run for a total of 30 years</w:t>
-      </w:r>
-      <w:r>
-        <w:t xml:space="preserve"> with constant, relatively low case management rates. T</w:t>
-      </w:r>
-      <w:r>
-        <w:t>he first 2</w:t>
-      </w:r>
-      <w:r>
-        <w:t>7</w:t>
-      </w:r>
-      <w:r>
-        <w:t xml:space="preserve"> years are used as a </w:t>
+        <w:t xml:space="preserve">Simulations with demographic vital dynamics are run for a total of 30 years with constant, relatively low case management rates. The first 27 years are used as a </w:t>
       </w:r>
       <w:proofErr w:type="spellStart"/>
       <w:r>
@@ -3587,13 +3568,7 @@
       </w:r>
       <w:proofErr w:type="spellEnd"/>
       <w:r>
-        <w:t xml:space="preserve"> (to allow for acquisition of immunity</w:t>
-      </w:r>
-      <w:r>
-        <w:t xml:space="preserve">), and simulation output from the final three years are saved </w:t>
-      </w:r>
-      <w:r>
-        <w:t xml:space="preserve">and </w:t>
+        <w:t xml:space="preserve"> (to allow for acquisition of immunity), and simulation output from the final three years are saved and </w:t>
       </w:r>
       <w:r>
         <w:t>compared against</w:t>
@@ -3620,7 +3595,7 @@
       <w:r>
         <w:t xml:space="preserve">Papers: </w:t>
       </w:r>
-      <w:hyperlink r:id="rId48" w:history="1">
+      <w:hyperlink r:id="rId49" w:history="1">
         <w:proofErr w:type="spellStart"/>
         <w:r>
           <w:rPr>
@@ -3642,7 +3617,7 @@
       <w:r>
         <w:t xml:space="preserve">also information in EMOD calibration paper </w:t>
       </w:r>
-      <w:hyperlink r:id="rId49" w:history="1">
+      <w:hyperlink r:id="rId50" w:history="1">
         <w:r>
           <w:rPr>
             <w:rStyle w:val="Hyperlink"/>
@@ -3716,7 +3691,7 @@
       <w:r>
         <w:t xml:space="preserve">Taken from prior recalibration setup (I assume – values were in </w:t>
       </w:r>
-      <w:hyperlink r:id="rId50" w:anchor="L37" w:history="1">
+      <w:hyperlink r:id="rId51" w:anchor="L37" w:history="1">
         <w:r>
           <w:rPr>
             <w:rStyle w:val="Hyperlink"/>
@@ -3727,7 +3702,7 @@
       <w:r>
         <w:t xml:space="preserve">). As reported in </w:t>
       </w:r>
-      <w:hyperlink r:id="rId51" w:history="1">
+      <w:hyperlink r:id="rId52" w:history="1">
         <w:r>
           <w:rPr>
             <w:rStyle w:val="Hyperlink"/>
@@ -3757,7 +3732,7 @@
       <w:r>
         <w:t xml:space="preserve"> [</w:t>
       </w:r>
-      <w:hyperlink r:id="rId52" w:anchor="ref-CR33" w:tooltip="Ouedraogo AL, Roeffen W, Luty AJF, de Vlas SJ, Nebie I, Ilboudo-Saogo E, et al.Naturally acquired immune responses to Plasmodium falciparum sexual stage antigens Pfs48/45 and Pfs230 in an area of seasonal transmission. Infect Immun. 2011; 79(1):4957–64." w:history="1">
+      <w:hyperlink r:id="rId53" w:anchor="ref-CR33" w:tooltip="Ouedraogo AL, Roeffen W, Luty AJF, de Vlas SJ, Nebie I, Ilboudo-Saogo E, et al.Naturally acquired immune responses to Plasmodium falciparum sexual stage antigens Pfs48/45 and Pfs230 in an area of seasonal transmission. Infect Immun. 2011; 79(1):4957–64." w:history="1">
         <w:r>
           <w:rPr>
             <w:rStyle w:val="Hyperlink"/>
@@ -3784,7 +3759,7 @@
       <w:r>
         <w:t xml:space="preserve">The longitudinal study </w:t>
       </w:r>
-      <w:hyperlink r:id="rId53" w:history="1">
+      <w:hyperlink r:id="rId54" w:history="1">
         <w:proofErr w:type="spellStart"/>
         <w:r>
           <w:rPr>
@@ -3812,7 +3787,7 @@
       <w:r>
         <w:t xml:space="preserve">The data values were taken from the hardcoded values in </w:t>
       </w:r>
-      <w:hyperlink r:id="rId54" w:history="1">
+      <w:hyperlink r:id="rId55" w:history="1">
         <w:r>
           <w:rPr>
             <w:rStyle w:val="Hyperlink"/>
@@ -3928,7 +3903,7 @@
       <w:r>
         <w:t xml:space="preserve">I assume – values were in </w:t>
       </w:r>
-      <w:hyperlink r:id="rId55" w:anchor="L37" w:history="1">
+      <w:hyperlink r:id="rId56" w:anchor="L37" w:history="1">
         <w:r>
           <w:rPr>
             <w:rStyle w:val="Hyperlink"/>
@@ -3942,7 +3917,7 @@
       <w:r>
         <w:t xml:space="preserve">. As reported in </w:t>
       </w:r>
-      <w:hyperlink r:id="rId56" w:history="1">
+      <w:hyperlink r:id="rId57" w:history="1">
         <w:r>
           <w:rPr>
             <w:rStyle w:val="Hyperlink"/>
@@ -3956,7 +3931,7 @@
       <w:r>
         <w:t>In the Garki sites, monthly EIR was calculated by averaging the product of human biting rate and sporozoite rate over the days of the month when data was collected [</w:t>
       </w:r>
-      <w:hyperlink r:id="rId57" w:anchor="ref-CR2" w:tooltip="Molineaux L, Gramiccia G, World Health Organization. The Garki project: research on the epidemiology and control of malaria in the Sudan savanna of West Africa.1980." w:history="1">
+      <w:hyperlink r:id="rId58" w:anchor="ref-CR2" w:tooltip="Molineaux L, Gramiccia G, World Health Organization. The Garki project: research on the epidemiology and control of malaria in the Sudan savanna of West Africa.1980." w:history="1">
         <w:r>
           <w:rPr>
             <w:rStyle w:val="Hyperlink"/>
@@ -3967,7 +3942,7 @@
       <w:r>
         <w:t>], then multiplying this value by the number of days in the month. Parasite prevalence data from infants, stratified by density and month of observation, were used to infer monthly EIR when entomological data was not available. Monthly EIR values were adaptively tuned for a given parameter set until there was a good fit of simulation data to the reference dataset (Fig. </w:t>
       </w:r>
-      <w:hyperlink r:id="rId58" w:anchor="Fig1" w:history="1">
+      <w:hyperlink r:id="rId59" w:anchor="Fig1" w:history="1">
         <w:r>
           <w:rPr>
             <w:rStyle w:val="Hyperlink"/>
@@ -4087,7 +4062,7 @@
       <w:r>
         <w:t xml:space="preserve">Comes from </w:t>
       </w:r>
-      <w:hyperlink r:id="rId59" w:history="1">
+      <w:hyperlink r:id="rId60" w:history="1">
         <w:r>
           <w:rPr>
             <w:rStyle w:val="Hyperlink"/>
@@ -4110,7 +4085,7 @@
       <w:r>
         <w:t xml:space="preserve"> in the </w:t>
       </w:r>
-      <w:hyperlink r:id="rId60" w:history="1">
+      <w:hyperlink r:id="rId61" w:history="1">
         <w:r>
           <w:rPr>
             <w:rStyle w:val="Hyperlink"/>
@@ -4165,7 +4140,7 @@
       <w:r>
         <w:t xml:space="preserve">comment in </w:t>
       </w:r>
-      <w:hyperlink r:id="rId61" w:anchor="L371" w:history="1">
+      <w:hyperlink r:id="rId62" w:anchor="L371" w:history="1">
         <w:r>
           <w:rPr>
             <w:rStyle w:val="Hyperlink"/>
@@ -4652,6 +4627,289 @@
     </w:p>
     <w:p/>
     <w:p/>
+    <w:p/>
+    <w:p>
+      <w:pPr>
+        <w:pStyle w:val="Heading2"/>
+      </w:pPr>
+      <w:r>
+        <w:t>Potential future sites and references</w:t>
+      </w:r>
+    </w:p>
+    <w:p>
+      <w:pPr>
+        <w:pStyle w:val="ListParagraph"/>
+        <w:numPr>
+          <w:ilvl w:val="0"/>
+          <w:numId w:val="2"/>
+        </w:numPr>
+      </w:pPr>
+      <w:proofErr w:type="spellStart"/>
+      <w:r>
+        <w:t>Manhica</w:t>
+      </w:r>
+      <w:proofErr w:type="spellEnd"/>
+      <w:r>
+        <w:t>, Mozambique, 1996-1999</w:t>
+      </w:r>
+      <w:r>
+        <w:t xml:space="preserve"> – incidence/age, prevalence/age</w:t>
+      </w:r>
+    </w:p>
+    <w:p>
+      <w:pPr>
+        <w:pStyle w:val="ListParagraph"/>
+        <w:numPr>
+          <w:ilvl w:val="1"/>
+          <w:numId w:val="2"/>
+        </w:numPr>
+      </w:pPr>
+      <w:r>
+        <w:t xml:space="preserve">Paper: </w:t>
+      </w:r>
+      <w:hyperlink r:id="rId63" w:history="1">
+        <w:proofErr w:type="spellStart"/>
+        <w:r>
+          <w:rPr>
+            <w:rStyle w:val="Hyperlink"/>
+          </w:rPr>
+          <w:t>Saute</w:t>
+        </w:r>
+        <w:proofErr w:type="spellEnd"/>
+        <w:r>
+          <w:rPr>
+            <w:rStyle w:val="Hyperlink"/>
+          </w:rPr>
+          <w:t xml:space="preserve"> et al 2003</w:t>
+        </w:r>
+      </w:hyperlink>
+      <w:r>
+        <w:t xml:space="preserve"> (paywalled)</w:t>
+      </w:r>
+    </w:p>
+    <w:p>
+      <w:pPr>
+        <w:pStyle w:val="ListParagraph"/>
+        <w:numPr>
+          <w:ilvl w:val="0"/>
+          <w:numId w:val="2"/>
+        </w:numPr>
+      </w:pPr>
+      <w:proofErr w:type="spellStart"/>
+      <w:r>
+        <w:t>Matola</w:t>
+      </w:r>
+      <w:proofErr w:type="spellEnd"/>
+      <w:r>
+        <w:t>, Mozambique, 1994-1995 – incidence/age, prevalence/age</w:t>
+      </w:r>
+    </w:p>
+    <w:p>
+      <w:pPr>
+        <w:pStyle w:val="ListParagraph"/>
+        <w:numPr>
+          <w:ilvl w:val="1"/>
+          <w:numId w:val="2"/>
+        </w:numPr>
+      </w:pPr>
+      <w:r>
+        <w:t xml:space="preserve">Paper: </w:t>
+      </w:r>
+      <w:hyperlink r:id="rId64" w:history="1">
+        <w:r>
+          <w:rPr>
+            <w:rStyle w:val="Hyperlink"/>
+          </w:rPr>
+          <w:t>Thompson et al. 1997</w:t>
+        </w:r>
+      </w:hyperlink>
+      <w:r>
+        <w:t xml:space="preserve"> (paywalled)</w:t>
+      </w:r>
+    </w:p>
+    <w:p>
+      <w:pPr>
+        <w:pStyle w:val="ListParagraph"/>
+        <w:numPr>
+          <w:ilvl w:val="0"/>
+          <w:numId w:val="2"/>
+        </w:numPr>
+      </w:pPr>
+      <w:proofErr w:type="spellStart"/>
+      <w:r>
+        <w:t>Idete</w:t>
+      </w:r>
+      <w:proofErr w:type="spellEnd"/>
+      <w:r>
+        <w:t xml:space="preserve"> village, Tanzania, 1992-1993 – parasite-density/age, prevalence/age at each month for first year of life</w:t>
+      </w:r>
+    </w:p>
+    <w:p>
+      <w:pPr>
+        <w:pStyle w:val="ListParagraph"/>
+        <w:numPr>
+          <w:ilvl w:val="1"/>
+          <w:numId w:val="2"/>
+        </w:numPr>
+      </w:pPr>
+      <w:r>
+        <w:t xml:space="preserve">Paper: </w:t>
+      </w:r>
+      <w:hyperlink r:id="rId65" w:history="1">
+        <w:proofErr w:type="spellStart"/>
+        <w:r>
+          <w:rPr>
+            <w:rStyle w:val="Hyperlink"/>
+          </w:rPr>
+          <w:t>Kitua</w:t>
+        </w:r>
+        <w:proofErr w:type="spellEnd"/>
+        <w:r>
+          <w:rPr>
+            <w:rStyle w:val="Hyperlink"/>
+          </w:rPr>
+          <w:t xml:space="preserve"> et al. 1996</w:t>
+        </w:r>
+      </w:hyperlink>
+    </w:p>
+    <w:p>
+      <w:pPr>
+        <w:pStyle w:val="ListParagraph"/>
+        <w:numPr>
+          <w:ilvl w:val="0"/>
+          <w:numId w:val="2"/>
+        </w:numPr>
+      </w:pPr>
+      <w:r>
+        <w:t>High, moderate, low transmission sites in Uganda</w:t>
+      </w:r>
+      <w:r>
+        <w:t>, 2011-2014 – incidence/age, parasite density/age, parasite density and fever</w:t>
+      </w:r>
+    </w:p>
+    <w:p>
+      <w:pPr>
+        <w:pStyle w:val="ListParagraph"/>
+        <w:numPr>
+          <w:ilvl w:val="1"/>
+          <w:numId w:val="2"/>
+        </w:numPr>
+      </w:pPr>
+      <w:r>
+        <w:t xml:space="preserve">Paper: </w:t>
+      </w:r>
+      <w:hyperlink r:id="rId66" w:history="1">
+        <w:r>
+          <w:rPr>
+            <w:rStyle w:val="Hyperlink"/>
+          </w:rPr>
+          <w:t>Rodriguez-</w:t>
+        </w:r>
+        <w:proofErr w:type="spellStart"/>
+        <w:r>
+          <w:rPr>
+            <w:rStyle w:val="Hyperlink"/>
+          </w:rPr>
+          <w:t>Barraquer</w:t>
+        </w:r>
+        <w:proofErr w:type="spellEnd"/>
+        <w:r>
+          <w:rPr>
+            <w:rStyle w:val="Hyperlink"/>
+          </w:rPr>
+          <w:t xml:space="preserve"> et al. 2018</w:t>
+        </w:r>
+      </w:hyperlink>
+    </w:p>
+    <w:p>
+      <w:pPr>
+        <w:pStyle w:val="ListParagraph"/>
+        <w:numPr>
+          <w:ilvl w:val="0"/>
+          <w:numId w:val="2"/>
+        </w:numPr>
+      </w:pPr>
+      <w:r>
+        <w:t>Across many sites, relation between EIR and prevalence</w:t>
+      </w:r>
+    </w:p>
+    <w:p>
+      <w:pPr>
+        <w:pStyle w:val="ListParagraph"/>
+        <w:numPr>
+          <w:ilvl w:val="1"/>
+          <w:numId w:val="2"/>
+        </w:numPr>
+      </w:pPr>
+      <w:r>
+        <w:t xml:space="preserve">Paper: </w:t>
+      </w:r>
+      <w:hyperlink r:id="rId67" w:history="1">
+        <w:r>
+          <w:rPr>
+            <w:rStyle w:val="Hyperlink"/>
+          </w:rPr>
+          <w:t>Smith et al. 2005</w:t>
+        </w:r>
+      </w:hyperlink>
+    </w:p>
+    <w:p>
+      <w:pPr>
+        <w:pStyle w:val="ListParagraph"/>
+        <w:numPr>
+          <w:ilvl w:val="0"/>
+          <w:numId w:val="2"/>
+        </w:numPr>
+      </w:pPr>
+      <w:proofErr w:type="spellStart"/>
+      <w:r>
+        <w:t>Ndiop</w:t>
+      </w:r>
+      <w:proofErr w:type="spellEnd"/>
+      <w:r>
+        <w:t>, Senegal, 1993-2013 – parasitemia thresholds for fever</w:t>
+      </w:r>
+      <w:r>
+        <w:t>, parasite-density/age</w:t>
+      </w:r>
+    </w:p>
+    <w:p>
+      <w:pPr>
+        <w:pStyle w:val="ListParagraph"/>
+        <w:numPr>
+          <w:ilvl w:val="1"/>
+          <w:numId w:val="2"/>
+        </w:numPr>
+      </w:pPr>
+      <w:r>
+        <w:t xml:space="preserve">Paper: </w:t>
+      </w:r>
+      <w:hyperlink r:id="rId68" w:anchor="sec006" w:history="1">
+        <w:proofErr w:type="spellStart"/>
+        <w:r>
+          <w:rPr>
+            <w:rStyle w:val="Hyperlink"/>
+          </w:rPr>
+          <w:t>Dollat</w:t>
+        </w:r>
+        <w:proofErr w:type="spellEnd"/>
+        <w:r>
+          <w:rPr>
+            <w:rStyle w:val="Hyperlink"/>
+          </w:rPr>
+          <w:t xml:space="preserve"> et al. 2019</w:t>
+        </w:r>
+      </w:hyperlink>
+    </w:p>
+    <w:p>
+      <w:pPr>
+        <w:pStyle w:val="ListParagraph"/>
+        <w:numPr>
+          <w:ilvl w:val="0"/>
+          <w:numId w:val="2"/>
+        </w:numPr>
+      </w:pPr>
+    </w:p>
     <w:p/>
     <w:p/>
     <w:p/>
@@ -4672,6 +4930,119 @@
 <file path=word/numbering.xml><?xml version="1.0" encoding="utf-8"?>
 <w:numbering xmlns:wpc="http://schemas.microsoft.com/office/word/2010/wordprocessingCanvas" xmlns:cx="http://schemas.microsoft.com/office/drawing/2014/chartex" xmlns:cx1="http://schemas.microsoft.com/office/drawing/2015/9/8/chartex" xmlns:cx2="http://schemas.microsoft.com/office/drawing/2015/10/21/chartex" xmlns:cx3="http://schemas.microsoft.com/office/drawing/2016/5/9/chartex" xmlns:cx4="http://schemas.microsoft.com/office/drawing/2016/5/10/chartex" xmlns:cx5="http://schemas.microsoft.com/office/drawing/2016/5/11/chartex" xmlns:cx6="http://schemas.microsoft.com/office/drawing/2016/5/12/chartex" xmlns:cx7="http://schemas.microsoft.com/office/drawing/2016/5/13/chartex" xmlns:cx8="http://schemas.microsoft.com/office/drawing/2016/5/14/chartex" xmlns:mc="http://schemas.openxmlformats.org/markup-compatibility/2006" xmlns:aink="http://schemas.microsoft.com/office/drawing/2016/ink" xmlns:am3d="http://schemas.microsoft.com/office/drawing/2017/model3d" xmlns:o="urn:schemas-microsoft-com:office:office" xmlns:oel="http://schemas.microsoft.com/office/2019/extlst" xmlns:r="http://schemas.openxmlformats.org/officeDocument/2006/relationships" xmlns:m="http://schemas.openxmlformats.org/officeDocument/2006/math" xmlns:v="urn:schemas-microsoft-com:vml" xmlns:wp14="http://schemas.microsoft.com/office/word/2010/wordprocessingDrawing" xmlns:wp="http://schemas.openxmlformats.org/drawingml/2006/wordprocessingDrawing" xmlns:w10="urn:schemas-microsoft-com:office:word" xmlns:w="http://schemas.openxmlformats.org/wordprocessingml/2006/main" xmlns:w14="http://schemas.microsoft.com/office/word/2010/wordml" xmlns:w15="http://schemas.microsoft.com/office/word/2012/wordml" xmlns:w16cex="http://schemas.microsoft.com/office/word/2018/wordml/cex" xmlns:w16cid="http://schemas.microsoft.com/office/word/2016/wordml/cid" xmlns:w16="http://schemas.microsoft.com/office/word/2018/wordml" xmlns:w16sdtdh="http://schemas.microsoft.com/office/word/2020/wordml/sdtdatahash" xmlns:w16se="http://schemas.microsoft.com/office/word/2015/wordml/symex" xmlns:wpg="http://schemas.microsoft.com/office/word/2010/wordprocessingGroup" xmlns:wpi="http://schemas.microsoft.com/office/word/2010/wordprocessingInk" xmlns:wne="http://schemas.microsoft.com/office/word/2006/wordml" xmlns:wps="http://schemas.microsoft.com/office/word/2010/wordprocessingShape" mc:Ignorable="w14 w15 w16se w16cid w16 w16cex w16sdtdh wp14">
   <w:abstractNum w:abstractNumId="0" w15:restartNumberingAfterBreak="0">
+    <w:nsid w:val="3FF42D3E"/>
+    <w:multiLevelType w:val="hybridMultilevel"/>
+    <w:tmpl w:val="B2087F78"/>
+    <w:lvl w:ilvl="0" w:tplc="04090001">
+      <w:start w:val="1"/>
+      <w:numFmt w:val="bullet"/>
+      <w:lvlText w:val=""/>
+      <w:lvlJc w:val="left"/>
+      <w:pPr>
+        <w:ind w:left="720" w:hanging="360"/>
+      </w:pPr>
+      <w:rPr>
+        <w:rFonts w:ascii="Symbol" w:hAnsi="Symbol" w:hint="default"/>
+      </w:rPr>
+    </w:lvl>
+    <w:lvl w:ilvl="1" w:tplc="04090003">
+      <w:start w:val="1"/>
+      <w:numFmt w:val="bullet"/>
+      <w:lvlText w:val="o"/>
+      <w:lvlJc w:val="left"/>
+      <w:pPr>
+        <w:ind w:left="1440" w:hanging="360"/>
+      </w:pPr>
+      <w:rPr>
+        <w:rFonts w:ascii="Courier New" w:hAnsi="Courier New" w:cs="Courier New" w:hint="default"/>
+      </w:rPr>
+    </w:lvl>
+    <w:lvl w:ilvl="2" w:tplc="04090005" w:tentative="1">
+      <w:start w:val="1"/>
+      <w:numFmt w:val="bullet"/>
+      <w:lvlText w:val=""/>
+      <w:lvlJc w:val="left"/>
+      <w:pPr>
+        <w:ind w:left="2160" w:hanging="360"/>
+      </w:pPr>
+      <w:rPr>
+        <w:rFonts w:ascii="Wingdings" w:hAnsi="Wingdings" w:hint="default"/>
+      </w:rPr>
+    </w:lvl>
+    <w:lvl w:ilvl="3" w:tplc="04090001" w:tentative="1">
+      <w:start w:val="1"/>
+      <w:numFmt w:val="bullet"/>
+      <w:lvlText w:val=""/>
+      <w:lvlJc w:val="left"/>
+      <w:pPr>
+        <w:ind w:left="2880" w:hanging="360"/>
+      </w:pPr>
+      <w:rPr>
+        <w:rFonts w:ascii="Symbol" w:hAnsi="Symbol" w:hint="default"/>
+      </w:rPr>
+    </w:lvl>
+    <w:lvl w:ilvl="4" w:tplc="04090003" w:tentative="1">
+      <w:start w:val="1"/>
+      <w:numFmt w:val="bullet"/>
+      <w:lvlText w:val="o"/>
+      <w:lvlJc w:val="left"/>
+      <w:pPr>
+        <w:ind w:left="3600" w:hanging="360"/>
+      </w:pPr>
+      <w:rPr>
+        <w:rFonts w:ascii="Courier New" w:hAnsi="Courier New" w:cs="Courier New" w:hint="default"/>
+      </w:rPr>
+    </w:lvl>
+    <w:lvl w:ilvl="5" w:tplc="04090005" w:tentative="1">
+      <w:start w:val="1"/>
+      <w:numFmt w:val="bullet"/>
+      <w:lvlText w:val=""/>
+      <w:lvlJc w:val="left"/>
+      <w:pPr>
+        <w:ind w:left="4320" w:hanging="360"/>
+      </w:pPr>
+      <w:rPr>
+        <w:rFonts w:ascii="Wingdings" w:hAnsi="Wingdings" w:hint="default"/>
+      </w:rPr>
+    </w:lvl>
+    <w:lvl w:ilvl="6" w:tplc="04090001" w:tentative="1">
+      <w:start w:val="1"/>
+      <w:numFmt w:val="bullet"/>
+      <w:lvlText w:val=""/>
+      <w:lvlJc w:val="left"/>
+      <w:pPr>
+        <w:ind w:left="5040" w:hanging="360"/>
+      </w:pPr>
+      <w:rPr>
+        <w:rFonts w:ascii="Symbol" w:hAnsi="Symbol" w:hint="default"/>
+      </w:rPr>
+    </w:lvl>
+    <w:lvl w:ilvl="7" w:tplc="04090003" w:tentative="1">
+      <w:start w:val="1"/>
+      <w:numFmt w:val="bullet"/>
+      <w:lvlText w:val="o"/>
+      <w:lvlJc w:val="left"/>
+      <w:pPr>
+        <w:ind w:left="5760" w:hanging="360"/>
+      </w:pPr>
+      <w:rPr>
+        <w:rFonts w:ascii="Courier New" w:hAnsi="Courier New" w:cs="Courier New" w:hint="default"/>
+      </w:rPr>
+    </w:lvl>
+    <w:lvl w:ilvl="8" w:tplc="04090005" w:tentative="1">
+      <w:start w:val="1"/>
+      <w:numFmt w:val="bullet"/>
+      <w:lvlText w:val=""/>
+      <w:lvlJc w:val="left"/>
+      <w:pPr>
+        <w:ind w:left="6480" w:hanging="360"/>
+      </w:pPr>
+      <w:rPr>
+        <w:rFonts w:ascii="Wingdings" w:hAnsi="Wingdings" w:hint="default"/>
+      </w:rPr>
+    </w:lvl>
+  </w:abstractNum>
+  <w:abstractNum w:abstractNumId="1" w15:restartNumberingAfterBreak="0">
     <w:nsid w:val="5B115860"/>
     <w:multiLevelType w:val="hybridMultilevel"/>
     <w:tmpl w:val="2B5247DC"/>
@@ -4785,6 +5156,9 @@
     </w:lvl>
   </w:abstractNum>
   <w:num w:numId="1" w16cid:durableId="3679263">
+    <w:abstractNumId w:val="1"/>
+  </w:num>
+  <w:num w:numId="2" w16cid:durableId="1182159174">
     <w:abstractNumId w:val="0"/>
   </w:num>
 </w:numbering>

</xml_diff>